<commit_message>
Updated styling to several elements (Footer, aboutme, headers) + changed verbiage on About Me Section
</commit_message>
<xml_diff>
--- a/assets/pdf/Scott Yackzan Coding Resume.docx
+++ b/assets/pdf/Scott Yackzan Coding Resume.docx
@@ -267,6 +267,38 @@
           <w:spacing w:val="20"/>
           <w:sz w:val="20"/>
         </w:rPr>
+        <w:t xml:space="preserve">React.js, Node.js , Express.js, </w:t>
+      </w:r>
+      <w:proofErr w:type="spellStart"/>
+      <w:r>
+        <w:rPr>
+          <w:rFonts w:ascii="Arial Bold" w:hAnsi="Arial Bold"/>
+          <w:b/>
+          <w:color w:val="0D0D0D" w:themeColor="text1" w:themeTint="F2"/>
+          <w:spacing w:val="20"/>
+          <w:sz w:val="20"/>
+        </w:rPr>
+        <w:t>noSQL</w:t>
+      </w:r>
+      <w:proofErr w:type="spellEnd"/>
+      <w:r>
+        <w:rPr>
+          <w:rFonts w:ascii="Arial Bold" w:hAnsi="Arial Bold"/>
+          <w:b/>
+          <w:color w:val="0D0D0D" w:themeColor="text1" w:themeTint="F2"/>
+          <w:spacing w:val="20"/>
+          <w:sz w:val="20"/>
+        </w:rPr>
+        <w:t xml:space="preserve"> </w:t>
+      </w:r>
+      <w:r>
+        <w:rPr>
+          <w:rFonts w:ascii="Arial Bold" w:hAnsi="Arial Bold"/>
+          <w:b/>
+          <w:color w:val="0D0D0D" w:themeColor="text1" w:themeTint="F2"/>
+          <w:spacing w:val="20"/>
+          <w:sz w:val="20"/>
+        </w:rPr>
         <w:t>HTML, CSS, J</w:t>
       </w:r>
       <w:r>
@@ -307,7 +339,27 @@
           <w:spacing w:val="20"/>
           <w:sz w:val="20"/>
         </w:rPr>
-        <w:t xml:space="preserve"> Bootstrap, </w:t>
+        <w:t xml:space="preserve"> Bootstrap</w:t>
+      </w:r>
+      <w:r>
+        <w:rPr>
+          <w:rFonts w:ascii="Arial Bold" w:hAnsi="Arial Bold"/>
+          <w:b/>
+          <w:color w:val="0D0D0D" w:themeColor="text1" w:themeTint="F2"/>
+          <w:spacing w:val="20"/>
+          <w:sz w:val="20"/>
+        </w:rPr>
+        <w:t>/React-bootstrap</w:t>
+      </w:r>
+      <w:r>
+        <w:rPr>
+          <w:rFonts w:ascii="Arial Bold" w:hAnsi="Arial Bold"/>
+          <w:b/>
+          <w:color w:val="0D0D0D" w:themeColor="text1" w:themeTint="F2"/>
+          <w:spacing w:val="20"/>
+          <w:sz w:val="20"/>
+        </w:rPr>
+        <w:t xml:space="preserve">, </w:t>
       </w:r>
       <w:r>
         <w:rPr>
@@ -457,17 +509,27 @@
           <w:spacing w:val="20"/>
           <w:sz w:val="20"/>
         </w:rPr>
-        <w:t xml:space="preserve">Learning: </w:t>
-      </w:r>
-      <w:r>
-        <w:rPr>
-          <w:rFonts w:ascii="Arial Bold" w:hAnsi="Arial Bold"/>
-          <w:b/>
-          <w:color w:val="0D0D0D" w:themeColor="text1" w:themeTint="F2"/>
-          <w:spacing w:val="20"/>
-          <w:sz w:val="20"/>
-        </w:rPr>
-        <w:t xml:space="preserve">Node.js, ES6, OOO, Express.js, SQL, Python, React </w:t>
+        <w:t>Learning:</w:t>
+      </w:r>
+      <w:r>
+        <w:rPr>
+          <w:rFonts w:ascii="Arial Bold" w:hAnsi="Arial Bold"/>
+          <w:b/>
+          <w:color w:val="0D0D0D" w:themeColor="text1" w:themeTint="F2"/>
+          <w:spacing w:val="20"/>
+          <w:sz w:val="20"/>
+        </w:rPr>
+        <w:t xml:space="preserve"> Python, </w:t>
+      </w:r>
+      <w:r>
+        <w:rPr>
+          <w:rFonts w:ascii="Arial Bold" w:hAnsi="Arial Bold"/>
+          <w:b/>
+          <w:color w:val="0D0D0D" w:themeColor="text1" w:themeTint="F2"/>
+          <w:spacing w:val="20"/>
+          <w:sz w:val="20"/>
+        </w:rPr>
+        <w:t>AWS</w:t>
       </w:r>
     </w:p>
     <w:p>
@@ -536,19 +598,307 @@
         <w:autoSpaceDE w:val="0"/>
         <w:autoSpaceDN w:val="0"/>
         <w:adjustRightInd w:val="0"/>
+        <w:ind w:left="-360"/>
+        <w:rPr>
+          <w:rFonts w:ascii="Times New Roman" w:eastAsiaTheme="minorEastAsia" w:hAnsi="Times New Roman" w:cs="Times New Roman"/>
+          <w:b/>
+          <w:u w:val="single"/>
+        </w:rPr>
+      </w:pPr>
+      <w:r>
+        <w:rPr>
+          <w:rFonts w:ascii="Times New Roman" w:eastAsiaTheme="minorEastAsia" w:hAnsi="Times New Roman" w:cs="Times New Roman"/>
+          <w:b/>
+          <w:u w:val="single"/>
+        </w:rPr>
+        <w:t>GREEN CYCLE – Manage the Recycling process on a Construction Site</w:t>
+      </w:r>
+    </w:p>
+    <w:p>
+      <w:pPr>
+        <w:widowControl w:val="0"/>
+        <w:autoSpaceDE w:val="0"/>
+        <w:autoSpaceDN w:val="0"/>
+        <w:adjustRightInd w:val="0"/>
+        <w:ind w:left="-360"/>
+        <w:rPr>
+          <w:rFonts w:ascii="Times New Roman" w:eastAsiaTheme="minorEastAsia" w:hAnsi="Times New Roman" w:cs="Times New Roman"/>
+          <w:b/>
+        </w:rPr>
+      </w:pPr>
+      <w:r>
+        <w:rPr>
+          <w:rFonts w:ascii="Times New Roman" w:eastAsiaTheme="minorEastAsia" w:hAnsi="Times New Roman" w:cs="Times New Roman"/>
+          <w:b/>
+        </w:rPr>
+        <w:t xml:space="preserve">Built with (React, Mongoose/MongoDB, Express, </w:t>
+      </w:r>
+      <w:proofErr w:type="spellStart"/>
+      <w:r>
+        <w:rPr>
+          <w:rFonts w:ascii="Times New Roman" w:eastAsiaTheme="minorEastAsia" w:hAnsi="Times New Roman" w:cs="Times New Roman"/>
+          <w:b/>
+        </w:rPr>
+        <w:t>Graphql</w:t>
+      </w:r>
+      <w:proofErr w:type="spellEnd"/>
+      <w:r>
+        <w:rPr>
+          <w:rFonts w:ascii="Times New Roman" w:eastAsiaTheme="minorEastAsia" w:hAnsi="Times New Roman" w:cs="Times New Roman"/>
+          <w:b/>
+        </w:rPr>
+        <w:t>, and others</w:t>
+      </w:r>
+      <w:r>
+        <w:rPr>
+          <w:rFonts w:ascii="Times New Roman" w:eastAsiaTheme="minorEastAsia" w:hAnsi="Times New Roman" w:cs="Times New Roman"/>
+          <w:b/>
+        </w:rPr>
+        <w:t>)</w:t>
+      </w:r>
+    </w:p>
+    <w:p>
+      <w:pPr>
+        <w:widowControl w:val="0"/>
+        <w:autoSpaceDE w:val="0"/>
+        <w:autoSpaceDN w:val="0"/>
+        <w:adjustRightInd w:val="0"/>
+        <w:ind w:hanging="360"/>
+        <w:rPr>
+          <w:rFonts w:ascii="Times New Roman" w:eastAsiaTheme="minorEastAsia" w:hAnsi="Times New Roman" w:cs="Times New Roman"/>
+          <w:b/>
+        </w:rPr>
+      </w:pPr>
+      <w:r>
+        <w:rPr>
+          <w:rFonts w:ascii="Times New Roman" w:eastAsiaTheme="minorEastAsia" w:hAnsi="Times New Roman" w:cs="Times New Roman"/>
+          <w:b/>
+        </w:rPr>
+        <w:t xml:space="preserve">Deployed Link - </w:t>
+      </w:r>
+      <w:r>
+        <w:rPr>
+          <w:rStyle w:val="Hyperlink"/>
+          <w:rFonts w:ascii="Segoe UI" w:hAnsi="Segoe UI" w:cs="Segoe UI"/>
+          <w:color w:val="3F13F9"/>
+          <w:sz w:val="21"/>
+          <w:szCs w:val="21"/>
+          <w:shd w:val="clear" w:color="auto" w:fill="FFFFFF"/>
+        </w:rPr>
+        <w:t>https://mighty-headland-87510.herokuapp.com/</w:t>
+      </w:r>
+    </w:p>
+    <w:p>
+      <w:pPr>
+        <w:pStyle w:val="ListParagraph"/>
+        <w:widowControl w:val="0"/>
+        <w:numPr>
+          <w:ilvl w:val="0"/>
+          <w:numId w:val="6"/>
+        </w:numPr>
+        <w:autoSpaceDE w:val="0"/>
+        <w:autoSpaceDN w:val="0"/>
+        <w:adjustRightInd w:val="0"/>
+        <w:rPr>
+          <w:rFonts w:ascii="Times New Roman" w:eastAsiaTheme="minorEastAsia" w:hAnsi="Times New Roman" w:cs="Times New Roman"/>
+          <w:b/>
+          <w:sz w:val="22"/>
+          <w:szCs w:val="22"/>
+        </w:rPr>
+      </w:pPr>
+      <w:r>
+        <w:rPr>
+          <w:rFonts w:ascii="Times New Roman" w:eastAsiaTheme="minorEastAsia" w:hAnsi="Times New Roman" w:cs="Times New Roman"/>
+          <w:sz w:val="22"/>
+          <w:szCs w:val="22"/>
+        </w:rPr>
+        <w:t>Application to track the amount of recycled Materials on a jobsite.</w:t>
+      </w:r>
+    </w:p>
+    <w:p>
+      <w:pPr>
+        <w:pStyle w:val="ListParagraph"/>
+        <w:widowControl w:val="0"/>
+        <w:numPr>
+          <w:ilvl w:val="0"/>
+          <w:numId w:val="6"/>
+        </w:numPr>
+        <w:autoSpaceDE w:val="0"/>
+        <w:autoSpaceDN w:val="0"/>
+        <w:adjustRightInd w:val="0"/>
+        <w:rPr>
+          <w:rFonts w:ascii="Times New Roman" w:eastAsiaTheme="minorEastAsia" w:hAnsi="Times New Roman" w:cs="Times New Roman"/>
+          <w:b/>
+          <w:sz w:val="22"/>
+          <w:szCs w:val="22"/>
+        </w:rPr>
+      </w:pPr>
+      <w:r>
+        <w:rPr>
+          <w:rFonts w:ascii="Times New Roman" w:eastAsiaTheme="minorEastAsia" w:hAnsi="Times New Roman" w:cs="Times New Roman"/>
+          <w:sz w:val="22"/>
+          <w:szCs w:val="22"/>
+        </w:rPr>
+        <w:t>Tracks three major materials: Concrete, Wood, &amp; Steel and provides reports for the total amount of recycled material over all jobs, and single jobs.</w:t>
+      </w:r>
+    </w:p>
+    <w:p>
+      <w:pPr>
+        <w:pStyle w:val="ListParagraph"/>
+        <w:widowControl w:val="0"/>
+        <w:numPr>
+          <w:ilvl w:val="0"/>
+          <w:numId w:val="6"/>
+        </w:numPr>
+        <w:autoSpaceDE w:val="0"/>
+        <w:autoSpaceDN w:val="0"/>
+        <w:adjustRightInd w:val="0"/>
+        <w:rPr>
+          <w:rFonts w:ascii="Times New Roman" w:eastAsiaTheme="minorEastAsia" w:hAnsi="Times New Roman" w:cs="Times New Roman"/>
+          <w:b/>
+          <w:sz w:val="22"/>
+          <w:szCs w:val="22"/>
+        </w:rPr>
+      </w:pPr>
+      <w:r>
+        <w:rPr>
+          <w:rFonts w:ascii="Times New Roman" w:eastAsiaTheme="minorEastAsia" w:hAnsi="Times New Roman" w:cs="Times New Roman"/>
+          <w:sz w:val="22"/>
+          <w:szCs w:val="22"/>
+        </w:rPr>
+        <w:t xml:space="preserve">Uses JS tokens &amp; </w:t>
+      </w:r>
+      <w:proofErr w:type="spellStart"/>
+      <w:r>
+        <w:rPr>
+          <w:rFonts w:ascii="Times New Roman" w:eastAsiaTheme="minorEastAsia" w:hAnsi="Times New Roman" w:cs="Times New Roman"/>
+          <w:sz w:val="22"/>
+          <w:szCs w:val="22"/>
+        </w:rPr>
+        <w:t>Bcrypt</w:t>
+      </w:r>
+      <w:proofErr w:type="spellEnd"/>
+      <w:r>
+        <w:rPr>
+          <w:rFonts w:ascii="Times New Roman" w:eastAsiaTheme="minorEastAsia" w:hAnsi="Times New Roman" w:cs="Times New Roman"/>
+          <w:sz w:val="22"/>
+          <w:szCs w:val="22"/>
+        </w:rPr>
+        <w:t xml:space="preserve"> to allow for user Login &amp; Signup.</w:t>
+      </w:r>
+    </w:p>
+    <w:p>
+      <w:pPr>
+        <w:pStyle w:val="ListParagraph"/>
+        <w:widowControl w:val="0"/>
+        <w:numPr>
+          <w:ilvl w:val="0"/>
+          <w:numId w:val="6"/>
+        </w:numPr>
+        <w:autoSpaceDE w:val="0"/>
+        <w:autoSpaceDN w:val="0"/>
+        <w:adjustRightInd w:val="0"/>
+        <w:rPr>
+          <w:rFonts w:ascii="Times New Roman" w:eastAsiaTheme="minorEastAsia" w:hAnsi="Times New Roman" w:cs="Times New Roman"/>
+          <w:b/>
+          <w:sz w:val="22"/>
+          <w:szCs w:val="22"/>
+        </w:rPr>
+      </w:pPr>
+      <w:r>
+        <w:rPr>
+          <w:rFonts w:ascii="Times New Roman" w:eastAsiaTheme="minorEastAsia" w:hAnsi="Times New Roman" w:cs="Times New Roman"/>
+          <w:sz w:val="22"/>
+          <w:szCs w:val="22"/>
+        </w:rPr>
+        <w:t>Complete with 3 Model types (General Contractor, Projects, &amp; Items)</w:t>
+      </w:r>
+    </w:p>
+    <w:p>
+      <w:pPr>
+        <w:widowControl w:val="0"/>
+        <w:autoSpaceDE w:val="0"/>
+        <w:autoSpaceDN w:val="0"/>
+        <w:adjustRightInd w:val="0"/>
         <w:ind w:left="-360" w:firstLine="90"/>
         <w:rPr>
           <w:rFonts w:ascii="Times New Roman" w:eastAsiaTheme="minorEastAsia" w:hAnsi="Times New Roman" w:cs="Times New Roman"/>
           <w:b/>
-        </w:rPr>
-      </w:pPr>
-      <w:r>
-        <w:rPr>
-          <w:rFonts w:ascii="Times New Roman" w:eastAsiaTheme="minorEastAsia" w:hAnsi="Times New Roman" w:cs="Times New Roman"/>
-          <w:b/>
           <w:u w:val="single"/>
         </w:rPr>
+      </w:pPr>
+    </w:p>
+    <w:p>
+      <w:pPr>
+        <w:widowControl w:val="0"/>
+        <w:autoSpaceDE w:val="0"/>
+        <w:autoSpaceDN w:val="0"/>
+        <w:adjustRightInd w:val="0"/>
+        <w:ind w:left="-360" w:firstLine="90"/>
+        <w:rPr>
+          <w:rFonts w:ascii="Times New Roman" w:eastAsiaTheme="minorEastAsia" w:hAnsi="Times New Roman" w:cs="Times New Roman"/>
+          <w:b/>
+          <w:u w:val="single"/>
+        </w:rPr>
+      </w:pPr>
+      <w:r>
+        <w:rPr>
+          <w:rFonts w:ascii="Times New Roman" w:eastAsiaTheme="minorEastAsia" w:hAnsi="Times New Roman" w:cs="Times New Roman"/>
+          <w:b/>
+          <w:u w:val="single"/>
+        </w:rPr>
         <w:t>THE DEGENERATE – A Gamblers Quick Escape</w:t>
+      </w:r>
+      <w:r>
+        <w:rPr>
+          <w:rFonts w:ascii="Times New Roman" w:eastAsiaTheme="minorEastAsia" w:hAnsi="Times New Roman" w:cs="Times New Roman"/>
+          <w:b/>
+          <w:u w:val="single"/>
+        </w:rPr>
+        <w:t xml:space="preserve"> </w:t>
+      </w:r>
+    </w:p>
+    <w:p>
+      <w:pPr>
+        <w:widowControl w:val="0"/>
+        <w:autoSpaceDE w:val="0"/>
+        <w:autoSpaceDN w:val="0"/>
+        <w:adjustRightInd w:val="0"/>
+        <w:ind w:left="-360" w:firstLine="90"/>
+        <w:rPr>
+          <w:rFonts w:ascii="Times New Roman" w:eastAsiaTheme="minorEastAsia" w:hAnsi="Times New Roman" w:cs="Times New Roman"/>
+          <w:b/>
+        </w:rPr>
+      </w:pPr>
+      <w:r>
+        <w:rPr>
+          <w:rFonts w:ascii="Times New Roman" w:eastAsiaTheme="minorEastAsia" w:hAnsi="Times New Roman" w:cs="Times New Roman"/>
+          <w:b/>
+        </w:rPr>
+        <w:t xml:space="preserve">Built with </w:t>
+      </w:r>
+      <w:r>
+        <w:rPr>
+          <w:rFonts w:ascii="Times New Roman" w:eastAsiaTheme="minorEastAsia" w:hAnsi="Times New Roman" w:cs="Times New Roman"/>
+          <w:b/>
+        </w:rPr>
+        <w:t xml:space="preserve">(Vanilla JS &amp; </w:t>
+      </w:r>
+      <w:proofErr w:type="spellStart"/>
+      <w:r>
+        <w:rPr>
+          <w:rFonts w:ascii="Times New Roman" w:eastAsiaTheme="minorEastAsia" w:hAnsi="Times New Roman" w:cs="Times New Roman"/>
+          <w:b/>
+        </w:rPr>
+        <w:t>JQuery</w:t>
+      </w:r>
+      <w:proofErr w:type="spellEnd"/>
+      <w:r>
+        <w:rPr>
+          <w:rFonts w:ascii="Times New Roman" w:eastAsiaTheme="minorEastAsia" w:hAnsi="Times New Roman" w:cs="Times New Roman"/>
+          <w:b/>
+        </w:rPr>
+        <w:t>, HTML, CSS)</w:t>
       </w:r>
     </w:p>
     <w:p>
@@ -674,7 +1024,173 @@
           <w:sz w:val="22"/>
           <w:szCs w:val="22"/>
         </w:rPr>
-        <w:t>The Application required the use of fetching two separate API’s. One API provides all the details regarding odds of a sport and the other shows all the teams in a league.</w:t>
+        <w:t>Uses .fetch to obtain separate</w:t>
+      </w:r>
+      <w:r>
+        <w:rPr>
+          <w:rFonts w:ascii="Times New Roman" w:eastAsiaTheme="minorEastAsia" w:hAnsi="Times New Roman" w:cs="Times New Roman"/>
+          <w:sz w:val="22"/>
+          <w:szCs w:val="22"/>
+        </w:rPr>
+        <w:t xml:space="preserve"> API</w:t>
+      </w:r>
+      <w:r>
+        <w:rPr>
+          <w:rFonts w:ascii="Times New Roman" w:eastAsiaTheme="minorEastAsia" w:hAnsi="Times New Roman" w:cs="Times New Roman"/>
+          <w:sz w:val="22"/>
+          <w:szCs w:val="22"/>
+        </w:rPr>
+        <w:t>s</w:t>
+      </w:r>
+      <w:r>
+        <w:rPr>
+          <w:rFonts w:ascii="Times New Roman" w:eastAsiaTheme="minorEastAsia" w:hAnsi="Times New Roman" w:cs="Times New Roman"/>
+          <w:sz w:val="22"/>
+          <w:szCs w:val="22"/>
+        </w:rPr>
+        <w:t xml:space="preserve"> </w:t>
+      </w:r>
+      <w:r>
+        <w:rPr>
+          <w:rFonts w:ascii="Times New Roman" w:eastAsiaTheme="minorEastAsia" w:hAnsi="Times New Roman" w:cs="Times New Roman"/>
+          <w:sz w:val="22"/>
+          <w:szCs w:val="22"/>
+        </w:rPr>
+        <w:t>that list a games details &amp; odds</w:t>
+      </w:r>
+      <w:r>
+        <w:rPr>
+          <w:rFonts w:ascii="Times New Roman" w:eastAsiaTheme="minorEastAsia" w:hAnsi="Times New Roman" w:cs="Times New Roman"/>
+          <w:sz w:val="22"/>
+          <w:szCs w:val="22"/>
+        </w:rPr>
+        <w:t>.</w:t>
+      </w:r>
+    </w:p>
+    <w:p>
+      <w:pPr>
+        <w:pStyle w:val="ListParagraph"/>
+        <w:widowControl w:val="0"/>
+        <w:autoSpaceDE w:val="0"/>
+        <w:autoSpaceDN w:val="0"/>
+        <w:adjustRightInd w:val="0"/>
+        <w:ind w:left="360"/>
+        <w:rPr>
+          <w:rFonts w:ascii="Times New Roman" w:eastAsiaTheme="minorEastAsia" w:hAnsi="Times New Roman" w:cs="Times New Roman"/>
+          <w:b/>
+          <w:sz w:val="22"/>
+          <w:szCs w:val="22"/>
+        </w:rPr>
+      </w:pPr>
+    </w:p>
+    <w:p>
+      <w:pPr>
+        <w:widowControl w:val="0"/>
+        <w:autoSpaceDE w:val="0"/>
+        <w:autoSpaceDN w:val="0"/>
+        <w:adjustRightInd w:val="0"/>
+        <w:ind w:left="-270"/>
+        <w:rPr>
+          <w:rFonts w:ascii="Times New Roman" w:eastAsiaTheme="minorEastAsia" w:hAnsi="Times New Roman" w:cs="Times New Roman"/>
+          <w:b/>
+        </w:rPr>
+      </w:pPr>
+      <w:r>
+        <w:rPr>
+          <w:rFonts w:ascii="Times New Roman" w:eastAsiaTheme="minorEastAsia" w:hAnsi="Times New Roman" w:cs="Times New Roman"/>
+          <w:b/>
+          <w:u w:val="single"/>
+        </w:rPr>
+        <w:t>ONTRACK</w:t>
+      </w:r>
+      <w:r>
+        <w:rPr>
+          <w:rFonts w:ascii="Times New Roman" w:eastAsiaTheme="minorEastAsia" w:hAnsi="Times New Roman" w:cs="Times New Roman"/>
+          <w:b/>
+          <w:u w:val="single"/>
+        </w:rPr>
+        <w:t xml:space="preserve"> – </w:t>
+      </w:r>
+      <w:r>
+        <w:rPr>
+          <w:rFonts w:ascii="Times New Roman" w:eastAsiaTheme="minorEastAsia" w:hAnsi="Times New Roman" w:cs="Times New Roman"/>
+          <w:b/>
+          <w:u w:val="single"/>
+        </w:rPr>
+        <w:t>Track a Contractor’s Progress</w:t>
+      </w:r>
+      <w:r>
+        <w:rPr>
+          <w:rFonts w:ascii="Times New Roman" w:eastAsiaTheme="minorEastAsia" w:hAnsi="Times New Roman" w:cs="Times New Roman"/>
+          <w:b/>
+        </w:rPr>
+        <w:t xml:space="preserve"> </w:t>
+      </w:r>
+    </w:p>
+    <w:p>
+      <w:pPr>
+        <w:widowControl w:val="0"/>
+        <w:autoSpaceDE w:val="0"/>
+        <w:autoSpaceDN w:val="0"/>
+        <w:adjustRightInd w:val="0"/>
+        <w:ind w:left="-270"/>
+        <w:rPr>
+          <w:rFonts w:ascii="Times New Roman" w:eastAsiaTheme="minorEastAsia" w:hAnsi="Times New Roman" w:cs="Times New Roman"/>
+          <w:b/>
+        </w:rPr>
+      </w:pPr>
+      <w:r>
+        <w:rPr>
+          <w:rFonts w:ascii="Times New Roman" w:eastAsiaTheme="minorEastAsia" w:hAnsi="Times New Roman" w:cs="Times New Roman"/>
+          <w:b/>
+        </w:rPr>
+        <w:t xml:space="preserve">Built with </w:t>
+      </w:r>
+      <w:r>
+        <w:rPr>
+          <w:rFonts w:ascii="Times New Roman" w:eastAsiaTheme="minorEastAsia" w:hAnsi="Times New Roman" w:cs="Times New Roman"/>
+          <w:b/>
+        </w:rPr>
+        <w:t>(</w:t>
+      </w:r>
+      <w:r>
+        <w:rPr>
+          <w:rFonts w:ascii="Times New Roman" w:eastAsiaTheme="minorEastAsia" w:hAnsi="Times New Roman" w:cs="Times New Roman"/>
+          <w:b/>
+        </w:rPr>
+        <w:t>JS, SQL, Express, Handlebars)</w:t>
+      </w:r>
+      <w:r>
+        <w:rPr>
+          <w:rFonts w:ascii="Times New Roman" w:eastAsiaTheme="minorEastAsia" w:hAnsi="Times New Roman" w:cs="Times New Roman"/>
+          <w:b/>
+        </w:rPr>
+        <w:t xml:space="preserve">               </w:t>
+      </w:r>
+      <w:r>
+        <w:rPr>
+          <w:rFonts w:ascii="Times New Roman" w:eastAsiaTheme="minorEastAsia" w:hAnsi="Times New Roman" w:cs="Times New Roman"/>
+          <w:b/>
+        </w:rPr>
+        <w:t xml:space="preserve">                                    </w:t>
+      </w:r>
+      <w:r>
+        <w:rPr>
+          <w:rFonts w:ascii="Times New Roman" w:eastAsiaTheme="minorEastAsia" w:hAnsi="Times New Roman" w:cs="Times New Roman"/>
+          <w:b/>
+        </w:rPr>
+        <w:t xml:space="preserve">Deployed Link - </w:t>
+      </w:r>
+      <w:r>
+        <w:rPr>
+          <w:rStyle w:val="Hyperlink"/>
+          <w:rFonts w:ascii="Segoe UI" w:hAnsi="Segoe UI" w:cs="Segoe UI"/>
+          <w:color w:val="3F13F9"/>
+          <w:sz w:val="21"/>
+          <w:szCs w:val="21"/>
+          <w:shd w:val="clear" w:color="auto" w:fill="FFFFFF"/>
+        </w:rPr>
+        <w:t>https://sheltered-lake-23144.herokuapp.com/</w:t>
       </w:r>
     </w:p>
     <w:p>
@@ -691,24 +1207,17 @@
         <w:rPr>
           <w:rFonts w:ascii="Times New Roman" w:eastAsiaTheme="minorEastAsia" w:hAnsi="Times New Roman" w:cs="Times New Roman"/>
           <w:b/>
-          <w:u w:val="single"/>
-        </w:rPr>
-      </w:pPr>
-      <w:r>
-        <w:rPr>
-          <w:rFonts w:ascii="Times New Roman" w:eastAsiaTheme="minorEastAsia" w:hAnsi="Times New Roman" w:cs="Times New Roman"/>
           <w:sz w:val="22"/>
           <w:szCs w:val="22"/>
         </w:rPr>
-        <w:t>This application will likely be expanded upon to include additional sports and different live odds like spread and over/</w:t>
-      </w:r>
+      </w:pPr>
       <w:r>
         <w:rPr>
           <w:rFonts w:ascii="Times New Roman" w:eastAsiaTheme="minorEastAsia" w:hAnsi="Times New Roman" w:cs="Times New Roman"/>
           <w:sz w:val="22"/>
           <w:szCs w:val="22"/>
         </w:rPr>
-        <w:t>under</w:t>
+        <w:t xml:space="preserve">Allows </w:t>
       </w:r>
       <w:r>
         <w:rPr>
@@ -716,68 +1225,23 @@
           <w:sz w:val="22"/>
           <w:szCs w:val="22"/>
         </w:rPr>
-        <w:t>.</w:t>
-      </w:r>
-    </w:p>
-    <w:p>
-      <w:pPr>
-        <w:pStyle w:val="ListParagraph"/>
-        <w:widowControl w:val="0"/>
-        <w:autoSpaceDE w:val="0"/>
-        <w:autoSpaceDN w:val="0"/>
-        <w:adjustRightInd w:val="0"/>
-        <w:ind w:left="-270"/>
-        <w:rPr>
-          <w:rFonts w:ascii="Times New Roman" w:eastAsiaTheme="minorEastAsia" w:hAnsi="Times New Roman" w:cs="Times New Roman"/>
-          <w:b/>
-          <w:u w:val="single"/>
-        </w:rPr>
-      </w:pPr>
-    </w:p>
-    <w:p>
-      <w:pPr>
-        <w:widowControl w:val="0"/>
-        <w:autoSpaceDE w:val="0"/>
-        <w:autoSpaceDN w:val="0"/>
-        <w:adjustRightInd w:val="0"/>
-        <w:ind w:left="-270"/>
-        <w:rPr>
-          <w:rFonts w:ascii="Times New Roman" w:eastAsiaTheme="minorEastAsia" w:hAnsi="Times New Roman" w:cs="Times New Roman"/>
-          <w:b/>
-        </w:rPr>
-      </w:pPr>
-      <w:r>
-        <w:rPr>
-          <w:rFonts w:ascii="Times New Roman" w:eastAsiaTheme="minorEastAsia" w:hAnsi="Times New Roman" w:cs="Times New Roman"/>
-          <w:b/>
-          <w:u w:val="single"/>
-        </w:rPr>
-        <w:t>WEATHER DASHBOARD – Find out the weather in any City</w:t>
-      </w:r>
-      <w:r>
-        <w:rPr>
-          <w:rFonts w:ascii="Times New Roman" w:eastAsiaTheme="minorEastAsia" w:hAnsi="Times New Roman" w:cs="Times New Roman"/>
-          <w:b/>
-        </w:rPr>
-        <w:t xml:space="preserve">                </w:t>
-      </w:r>
-      <w:r>
-        <w:rPr>
-          <w:rFonts w:ascii="Times New Roman" w:eastAsiaTheme="minorEastAsia" w:hAnsi="Times New Roman" w:cs="Times New Roman"/>
-          <w:b/>
-        </w:rPr>
-        <w:t xml:space="preserve">Deployed Link - </w:t>
-      </w:r>
-      <w:r>
-        <w:rPr>
-          <w:rStyle w:val="Hyperlink"/>
-          <w:rFonts w:ascii="Segoe UI" w:hAnsi="Segoe UI" w:cs="Segoe UI"/>
-          <w:color w:val="3F13F9"/>
-          <w:sz w:val="21"/>
-          <w:szCs w:val="21"/>
-          <w:shd w:val="clear" w:color="auto" w:fill="FFFFFF"/>
-        </w:rPr>
-        <w:t>https://github.com/syackzan/Weather-Dashboard</w:t>
+        <w:t>a</w:t>
+      </w:r>
+      <w:r>
+        <w:rPr>
+          <w:rFonts w:ascii="Times New Roman" w:eastAsiaTheme="minorEastAsia" w:hAnsi="Times New Roman" w:cs="Times New Roman"/>
+          <w:sz w:val="22"/>
+          <w:szCs w:val="22"/>
+        </w:rPr>
+        <w:t xml:space="preserve"> user </w:t>
+      </w:r>
+      <w:r>
+        <w:rPr>
+          <w:rFonts w:ascii="Times New Roman" w:eastAsiaTheme="minorEastAsia" w:hAnsi="Times New Roman" w:cs="Times New Roman"/>
+          <w:sz w:val="22"/>
+          <w:szCs w:val="22"/>
+        </w:rPr>
+        <w:t>to manage a Contractor’s Progress on a jobsite by creating an account and looking at updates</w:t>
       </w:r>
     </w:p>
     <w:p>
@@ -804,7 +1268,7 @@
           <w:sz w:val="22"/>
           <w:szCs w:val="22"/>
         </w:rPr>
-        <w:t>Allows the user to search out a city in the U.S. and find the current weather along with a five-day forecast.</w:t>
+        <w:t>Allows a Contractor to update an Owner on progress through task description, percentage complete &amp; a progress photo for each item.</w:t>
       </w:r>
     </w:p>
     <w:p>
@@ -831,242 +1295,7 @@
           <w:sz w:val="22"/>
           <w:szCs w:val="22"/>
         </w:rPr>
-        <w:t xml:space="preserve">Allows the user to store </w:t>
-      </w:r>
-      <w:r>
-        <w:rPr>
-          <w:rFonts w:ascii="Times New Roman" w:eastAsiaTheme="minorEastAsia" w:hAnsi="Times New Roman" w:cs="Times New Roman"/>
-          <w:sz w:val="22"/>
-          <w:szCs w:val="22"/>
-        </w:rPr>
-        <w:t>their</w:t>
-      </w:r>
-      <w:r>
-        <w:rPr>
-          <w:rFonts w:ascii="Times New Roman" w:eastAsiaTheme="minorEastAsia" w:hAnsi="Times New Roman" w:cs="Times New Roman"/>
-          <w:sz w:val="22"/>
-          <w:szCs w:val="22"/>
-        </w:rPr>
-        <w:t xml:space="preserve"> searches in local storage. These searches are stored in buttons that when pressed quickly take you to the city that is saved. </w:t>
-      </w:r>
-    </w:p>
-    <w:p>
-      <w:pPr>
-        <w:pStyle w:val="ListParagraph"/>
-        <w:widowControl w:val="0"/>
-        <w:numPr>
-          <w:ilvl w:val="0"/>
-          <w:numId w:val="5"/>
-        </w:numPr>
-        <w:autoSpaceDE w:val="0"/>
-        <w:autoSpaceDN w:val="0"/>
-        <w:adjustRightInd w:val="0"/>
-        <w:rPr>
-          <w:rFonts w:ascii="Times New Roman" w:eastAsiaTheme="minorEastAsia" w:hAnsi="Times New Roman" w:cs="Times New Roman"/>
-          <w:b/>
-          <w:sz w:val="22"/>
-          <w:szCs w:val="22"/>
-        </w:rPr>
-      </w:pPr>
-      <w:r>
-        <w:rPr>
-          <w:rFonts w:ascii="Times New Roman" w:eastAsiaTheme="minorEastAsia" w:hAnsi="Times New Roman" w:cs="Times New Roman"/>
-          <w:sz w:val="22"/>
-          <w:szCs w:val="22"/>
-        </w:rPr>
         <w:t xml:space="preserve">This program brings in the information from a Weather API. </w:t>
-      </w:r>
-    </w:p>
-    <w:p>
-      <w:pPr>
-        <w:pStyle w:val="ListParagraph"/>
-        <w:widowControl w:val="0"/>
-        <w:autoSpaceDE w:val="0"/>
-        <w:autoSpaceDN w:val="0"/>
-        <w:adjustRightInd w:val="0"/>
-        <w:ind w:left="360"/>
-        <w:rPr>
-          <w:rFonts w:ascii="Times New Roman" w:eastAsiaTheme="minorEastAsia" w:hAnsi="Times New Roman" w:cs="Times New Roman"/>
-          <w:b/>
-          <w:sz w:val="22"/>
-          <w:szCs w:val="22"/>
-        </w:rPr>
-      </w:pPr>
-    </w:p>
-    <w:p>
-      <w:pPr>
-        <w:widowControl w:val="0"/>
-        <w:autoSpaceDE w:val="0"/>
-        <w:autoSpaceDN w:val="0"/>
-        <w:adjustRightInd w:val="0"/>
-        <w:ind w:left="-360"/>
-        <w:rPr>
-          <w:rFonts w:ascii="Times New Roman" w:eastAsiaTheme="minorEastAsia" w:hAnsi="Times New Roman" w:cs="Times New Roman"/>
-          <w:b/>
-          <w:u w:val="single"/>
-        </w:rPr>
-      </w:pPr>
-      <w:r>
-        <w:rPr>
-          <w:rFonts w:ascii="Times New Roman" w:eastAsiaTheme="minorEastAsia" w:hAnsi="Times New Roman" w:cs="Times New Roman"/>
-          <w:b/>
-          <w:u w:val="single"/>
-        </w:rPr>
-        <w:t>POP CODING QUIZ – Pop Quiz to test some basic Coding Knowledge.</w:t>
-      </w:r>
-    </w:p>
-    <w:p>
-      <w:pPr>
-        <w:widowControl w:val="0"/>
-        <w:autoSpaceDE w:val="0"/>
-        <w:autoSpaceDN w:val="0"/>
-        <w:adjustRightInd w:val="0"/>
-        <w:ind w:hanging="360"/>
-        <w:rPr>
-          <w:rFonts w:ascii="Times New Roman" w:eastAsiaTheme="minorEastAsia" w:hAnsi="Times New Roman" w:cs="Times New Roman"/>
-          <w:b/>
-        </w:rPr>
-      </w:pPr>
-      <w:r>
-        <w:rPr>
-          <w:rFonts w:ascii="Times New Roman" w:eastAsiaTheme="minorEastAsia" w:hAnsi="Times New Roman" w:cs="Times New Roman"/>
-          <w:b/>
-        </w:rPr>
-        <w:t>Deployed Link</w:t>
-      </w:r>
-      <w:r>
-        <w:rPr>
-          <w:rFonts w:ascii="Times New Roman" w:eastAsiaTheme="minorEastAsia" w:hAnsi="Times New Roman" w:cs="Times New Roman"/>
-          <w:b/>
-        </w:rPr>
-        <w:t xml:space="preserve"> - </w:t>
-      </w:r>
-      <w:r>
-        <w:rPr>
-          <w:rStyle w:val="Hyperlink"/>
-          <w:rFonts w:ascii="Segoe UI" w:hAnsi="Segoe UI" w:cs="Segoe UI"/>
-          <w:color w:val="3F13F9"/>
-          <w:sz w:val="21"/>
-          <w:szCs w:val="21"/>
-          <w:shd w:val="clear" w:color="auto" w:fill="FFFFFF"/>
-        </w:rPr>
-        <w:t>https://syackzan.github.io/Pop-Quiz-Coding-Basics/</w:t>
-      </w:r>
-    </w:p>
-    <w:p>
-      <w:pPr>
-        <w:pStyle w:val="ListParagraph"/>
-        <w:widowControl w:val="0"/>
-        <w:numPr>
-          <w:ilvl w:val="0"/>
-          <w:numId w:val="6"/>
-        </w:numPr>
-        <w:autoSpaceDE w:val="0"/>
-        <w:autoSpaceDN w:val="0"/>
-        <w:adjustRightInd w:val="0"/>
-        <w:rPr>
-          <w:rFonts w:ascii="Times New Roman" w:eastAsiaTheme="minorEastAsia" w:hAnsi="Times New Roman" w:cs="Times New Roman"/>
-          <w:b/>
-          <w:sz w:val="22"/>
-          <w:szCs w:val="22"/>
-        </w:rPr>
-      </w:pPr>
-      <w:r>
-        <w:rPr>
-          <w:rFonts w:ascii="Times New Roman" w:eastAsiaTheme="minorEastAsia" w:hAnsi="Times New Roman" w:cs="Times New Roman"/>
-          <w:sz w:val="22"/>
-          <w:szCs w:val="22"/>
-        </w:rPr>
-        <w:t xml:space="preserve">Application allows user to take a </w:t>
-      </w:r>
-      <w:r>
-        <w:rPr>
-          <w:rFonts w:ascii="Times New Roman" w:eastAsiaTheme="minorEastAsia" w:hAnsi="Times New Roman" w:cs="Times New Roman"/>
-          <w:sz w:val="22"/>
-          <w:szCs w:val="22"/>
-        </w:rPr>
-        <w:t xml:space="preserve">Coding quiz. </w:t>
-      </w:r>
-    </w:p>
-    <w:p>
-      <w:pPr>
-        <w:pStyle w:val="ListParagraph"/>
-        <w:widowControl w:val="0"/>
-        <w:numPr>
-          <w:ilvl w:val="0"/>
-          <w:numId w:val="6"/>
-        </w:numPr>
-        <w:autoSpaceDE w:val="0"/>
-        <w:autoSpaceDN w:val="0"/>
-        <w:adjustRightInd w:val="0"/>
-        <w:rPr>
-          <w:rFonts w:ascii="Times New Roman" w:eastAsiaTheme="minorEastAsia" w:hAnsi="Times New Roman" w:cs="Times New Roman"/>
-          <w:b/>
-          <w:sz w:val="22"/>
-          <w:szCs w:val="22"/>
-        </w:rPr>
-      </w:pPr>
-      <w:r>
-        <w:rPr>
-          <w:rFonts w:ascii="Times New Roman" w:eastAsiaTheme="minorEastAsia" w:hAnsi="Times New Roman" w:cs="Times New Roman"/>
-          <w:sz w:val="22"/>
-          <w:szCs w:val="22"/>
-        </w:rPr>
-        <w:t>This quiz has five questions, and the user will be timed once the quiz starts.</w:t>
-      </w:r>
-    </w:p>
-    <w:p>
-      <w:pPr>
-        <w:pStyle w:val="ListParagraph"/>
-        <w:widowControl w:val="0"/>
-        <w:numPr>
-          <w:ilvl w:val="0"/>
-          <w:numId w:val="6"/>
-        </w:numPr>
-        <w:autoSpaceDE w:val="0"/>
-        <w:autoSpaceDN w:val="0"/>
-        <w:adjustRightInd w:val="0"/>
-        <w:rPr>
-          <w:rFonts w:ascii="Times New Roman" w:eastAsiaTheme="minorEastAsia" w:hAnsi="Times New Roman" w:cs="Times New Roman"/>
-          <w:b/>
-          <w:sz w:val="22"/>
-          <w:szCs w:val="22"/>
-        </w:rPr>
-      </w:pPr>
-      <w:r>
-        <w:rPr>
-          <w:rFonts w:ascii="Times New Roman" w:eastAsiaTheme="minorEastAsia" w:hAnsi="Times New Roman" w:cs="Times New Roman"/>
-          <w:sz w:val="22"/>
-          <w:szCs w:val="22"/>
-        </w:rPr>
-        <w:t>All the questions are dynamically loaded in JS with only a single index.html.</w:t>
-      </w:r>
-    </w:p>
-    <w:p>
-      <w:pPr>
-        <w:pStyle w:val="ListParagraph"/>
-        <w:widowControl w:val="0"/>
-        <w:numPr>
-          <w:ilvl w:val="0"/>
-          <w:numId w:val="6"/>
-        </w:numPr>
-        <w:autoSpaceDE w:val="0"/>
-        <w:autoSpaceDN w:val="0"/>
-        <w:adjustRightInd w:val="0"/>
-        <w:rPr>
-          <w:rFonts w:ascii="Times New Roman" w:eastAsiaTheme="minorEastAsia" w:hAnsi="Times New Roman" w:cs="Times New Roman"/>
-          <w:b/>
-          <w:sz w:val="22"/>
-          <w:szCs w:val="22"/>
-        </w:rPr>
-      </w:pPr>
-      <w:r>
-        <w:rPr>
-          <w:rFonts w:ascii="Times New Roman" w:eastAsiaTheme="minorEastAsia" w:hAnsi="Times New Roman" w:cs="Times New Roman"/>
-          <w:sz w:val="22"/>
-          <w:szCs w:val="22"/>
-        </w:rPr>
-        <w:t xml:space="preserve">If the user gets the question wrong, ten seconds is docked from the timer. At the end the user has the option to save their High Score to Local Storage for later viewing. </w:t>
       </w:r>
     </w:p>
     <w:p>
@@ -1074,7 +1303,7 @@
         <w:tabs>
           <w:tab w:val="left" w:leader="underscore" w:pos="8640"/>
         </w:tabs>
-        <w:ind w:left="-450" w:right="-360"/>
+        <w:ind w:right="-360"/>
         <w:rPr>
           <w:rFonts w:ascii="Arial" w:hAnsi="Arial"/>
           <w:b/>
@@ -1158,6 +1387,15 @@
         </w:rPr>
         <w:t>, LOS ANGELES, CA</w:t>
       </w:r>
+      <w:r>
+        <w:rPr>
+          <w:rFonts w:ascii="Arial Bold" w:hAnsi="Arial Bold"/>
+          <w:b/>
+          <w:color w:val="0D0D0D" w:themeColor="text1" w:themeTint="F2"/>
+          <w:sz w:val="20"/>
+        </w:rPr>
+        <w:t xml:space="preserve"> 2021</w:t>
+      </w:r>
     </w:p>
     <w:p>
       <w:pPr>
@@ -1177,15 +1415,15 @@
           <w:color w:val="0D0D0D" w:themeColor="text1" w:themeTint="F2"/>
           <w:sz w:val="20"/>
         </w:rPr>
-        <w:t>C</w:t>
-      </w:r>
-      <w:r>
-        <w:rPr>
-          <w:rFonts w:ascii="Arial" w:hAnsi="Arial"/>
-          <w:color w:val="0D0D0D" w:themeColor="text1" w:themeTint="F2"/>
-          <w:sz w:val="20"/>
-        </w:rPr>
-        <w:t>urrently Enrolled – A+ Grade Average</w:t>
+        <w:t>Complete</w:t>
+      </w:r>
+      <w:r>
+        <w:rPr>
+          <w:rFonts w:ascii="Arial" w:hAnsi="Arial"/>
+          <w:color w:val="0D0D0D" w:themeColor="text1" w:themeTint="F2"/>
+          <w:sz w:val="20"/>
+        </w:rPr>
+        <w:t xml:space="preserve"> – A+ Grade Average</w:t>
       </w:r>
     </w:p>
     <w:p>

</xml_diff>

<commit_message>
Add more verbiage to about me section
</commit_message>
<xml_diff>
--- a/assets/pdf/Scott Yackzan Coding Resume.docx
+++ b/assets/pdf/Scott Yackzan Coding Resume.docx
@@ -261,19 +261,41 @@
       </w:r>
       <w:r>
         <w:rPr>
-          <w:rFonts w:ascii="Arial Bold" w:hAnsi="Arial Bold"/>
-          <w:b/>
-          <w:color w:val="0D0D0D" w:themeColor="text1" w:themeTint="F2"/>
-          <w:spacing w:val="20"/>
-          <w:sz w:val="20"/>
-        </w:rPr>
-        <w:t xml:space="preserve">React.js, Node.js , Express.js, </w:t>
+          <w:rFonts w:ascii="Arial" w:hAnsi="Arial" w:cs="Arial"/>
+          <w:bCs/>
+          <w:color w:val="0D0D0D" w:themeColor="text1" w:themeTint="F2"/>
+          <w:spacing w:val="20"/>
+          <w:sz w:val="20"/>
+        </w:rPr>
+        <w:t xml:space="preserve">React.js, </w:t>
+      </w:r>
+      <w:proofErr w:type="gramStart"/>
+      <w:r>
+        <w:rPr>
+          <w:rFonts w:ascii="Arial" w:hAnsi="Arial" w:cs="Arial"/>
+          <w:bCs/>
+          <w:color w:val="0D0D0D" w:themeColor="text1" w:themeTint="F2"/>
+          <w:spacing w:val="20"/>
+          <w:sz w:val="20"/>
+        </w:rPr>
+        <w:t>Node.js ,</w:t>
+      </w:r>
+      <w:proofErr w:type="gramEnd"/>
+      <w:r>
+        <w:rPr>
+          <w:rFonts w:ascii="Arial" w:hAnsi="Arial" w:cs="Arial"/>
+          <w:bCs/>
+          <w:color w:val="0D0D0D" w:themeColor="text1" w:themeTint="F2"/>
+          <w:spacing w:val="20"/>
+          <w:sz w:val="20"/>
+        </w:rPr>
+        <w:t xml:space="preserve"> Express.js, </w:t>
       </w:r>
       <w:proofErr w:type="spellStart"/>
       <w:r>
         <w:rPr>
-          <w:rFonts w:ascii="Arial Bold" w:hAnsi="Arial Bold"/>
-          <w:b/>
+          <w:rFonts w:ascii="Arial" w:hAnsi="Arial" w:cs="Arial"/>
+          <w:bCs/>
           <w:color w:val="0D0D0D" w:themeColor="text1" w:themeTint="F2"/>
           <w:spacing w:val="20"/>
           <w:sz w:val="20"/>
@@ -283,8 +305,18 @@
       <w:proofErr w:type="spellEnd"/>
       <w:r>
         <w:rPr>
-          <w:rFonts w:ascii="Arial Bold" w:hAnsi="Arial Bold"/>
-          <w:b/>
+          <w:rFonts w:ascii="Arial" w:hAnsi="Arial" w:cs="Arial"/>
+          <w:bCs/>
+          <w:color w:val="0D0D0D" w:themeColor="text1" w:themeTint="F2"/>
+          <w:spacing w:val="20"/>
+          <w:sz w:val="20"/>
+        </w:rPr>
+        <w:t>,</w:t>
+      </w:r>
+      <w:r>
+        <w:rPr>
+          <w:rFonts w:ascii="Arial" w:hAnsi="Arial" w:cs="Arial"/>
+          <w:bCs/>
           <w:color w:val="0D0D0D" w:themeColor="text1" w:themeTint="F2"/>
           <w:spacing w:val="20"/>
           <w:sz w:val="20"/>
@@ -293,8 +325,8 @@
       </w:r>
       <w:r>
         <w:rPr>
-          <w:rFonts w:ascii="Arial Bold" w:hAnsi="Arial Bold"/>
-          <w:b/>
+          <w:rFonts w:ascii="Arial" w:hAnsi="Arial" w:cs="Arial"/>
+          <w:bCs/>
           <w:color w:val="0D0D0D" w:themeColor="text1" w:themeTint="F2"/>
           <w:spacing w:val="20"/>
           <w:sz w:val="20"/>
@@ -303,8 +335,8 @@
       </w:r>
       <w:r>
         <w:rPr>
-          <w:rFonts w:ascii="Arial Bold" w:hAnsi="Arial Bold"/>
-          <w:b/>
+          <w:rFonts w:ascii="Arial" w:hAnsi="Arial" w:cs="Arial"/>
+          <w:bCs/>
           <w:color w:val="0D0D0D" w:themeColor="text1" w:themeTint="F2"/>
           <w:spacing w:val="20"/>
           <w:sz w:val="20"/>
@@ -313,38 +345,18 @@
       </w:r>
       <w:r>
         <w:rPr>
-          <w:rFonts w:ascii="Arial Bold" w:hAnsi="Arial Bold"/>
-          <w:b/>
-          <w:color w:val="0D0D0D" w:themeColor="text1" w:themeTint="F2"/>
-          <w:spacing w:val="20"/>
-          <w:sz w:val="20"/>
-        </w:rPr>
-        <w:t>,</w:t>
-      </w:r>
-      <w:r>
-        <w:rPr>
-          <w:rFonts w:ascii="Arial Bold" w:hAnsi="Arial Bold"/>
-          <w:b/>
-          <w:color w:val="0D0D0D" w:themeColor="text1" w:themeTint="F2"/>
-          <w:spacing w:val="20"/>
-          <w:sz w:val="20"/>
-        </w:rPr>
-        <w:t xml:space="preserve"> C++,</w:t>
-      </w:r>
-      <w:r>
-        <w:rPr>
-          <w:rFonts w:ascii="Arial Bold" w:hAnsi="Arial Bold"/>
-          <w:b/>
-          <w:color w:val="0D0D0D" w:themeColor="text1" w:themeTint="F2"/>
-          <w:spacing w:val="20"/>
-          <w:sz w:val="20"/>
-        </w:rPr>
-        <w:t xml:space="preserve"> Bootstrap</w:t>
-      </w:r>
-      <w:r>
-        <w:rPr>
-          <w:rFonts w:ascii="Arial Bold" w:hAnsi="Arial Bold"/>
-          <w:b/>
+          <w:rFonts w:ascii="Arial" w:hAnsi="Arial" w:cs="Arial"/>
+          <w:bCs/>
+          <w:color w:val="0D0D0D" w:themeColor="text1" w:themeTint="F2"/>
+          <w:spacing w:val="20"/>
+          <w:sz w:val="20"/>
+        </w:rPr>
+        <w:t>, C++, Bootstrap</w:t>
+      </w:r>
+      <w:r>
+        <w:rPr>
+          <w:rFonts w:ascii="Arial" w:hAnsi="Arial" w:cs="Arial"/>
+          <w:bCs/>
           <w:color w:val="0D0D0D" w:themeColor="text1" w:themeTint="F2"/>
           <w:spacing w:val="20"/>
           <w:sz w:val="20"/>
@@ -353,8 +365,8 @@
       </w:r>
       <w:r>
         <w:rPr>
-          <w:rFonts w:ascii="Arial Bold" w:hAnsi="Arial Bold"/>
-          <w:b/>
+          <w:rFonts w:ascii="Arial" w:hAnsi="Arial" w:cs="Arial"/>
+          <w:bCs/>
           <w:color w:val="0D0D0D" w:themeColor="text1" w:themeTint="F2"/>
           <w:spacing w:val="20"/>
           <w:sz w:val="20"/>
@@ -363,8 +375,8 @@
       </w:r>
       <w:r>
         <w:rPr>
-          <w:rFonts w:ascii="Arial Bold" w:hAnsi="Arial Bold"/>
-          <w:b/>
+          <w:rFonts w:ascii="Arial" w:hAnsi="Arial" w:cs="Arial"/>
+          <w:bCs/>
           <w:color w:val="0D0D0D" w:themeColor="text1" w:themeTint="F2"/>
           <w:spacing w:val="20"/>
           <w:sz w:val="20"/>
@@ -373,8 +385,8 @@
       </w:r>
       <w:r>
         <w:rPr>
-          <w:rFonts w:ascii="Arial Bold" w:hAnsi="Arial Bold"/>
-          <w:b/>
+          <w:rFonts w:ascii="Arial" w:hAnsi="Arial" w:cs="Arial"/>
+          <w:bCs/>
           <w:color w:val="0D0D0D" w:themeColor="text1" w:themeTint="F2"/>
           <w:spacing w:val="20"/>
           <w:sz w:val="20"/>
@@ -383,28 +395,18 @@
       </w:r>
       <w:r>
         <w:rPr>
-          <w:rFonts w:ascii="Arial Bold" w:hAnsi="Arial Bold"/>
-          <w:b/>
-          <w:color w:val="0D0D0D" w:themeColor="text1" w:themeTint="F2"/>
-          <w:spacing w:val="20"/>
-          <w:sz w:val="20"/>
-        </w:rPr>
-        <w:t>j</w:t>
-      </w:r>
-      <w:r>
-        <w:rPr>
-          <w:rFonts w:ascii="Arial Bold" w:hAnsi="Arial Bold"/>
-          <w:b/>
-          <w:color w:val="0D0D0D" w:themeColor="text1" w:themeTint="F2"/>
-          <w:spacing w:val="20"/>
-          <w:sz w:val="20"/>
-        </w:rPr>
-        <w:t>Query</w:t>
-      </w:r>
-      <w:r>
-        <w:rPr>
-          <w:rFonts w:ascii="Arial Bold" w:hAnsi="Arial Bold"/>
-          <w:b/>
+          <w:rFonts w:ascii="Arial" w:hAnsi="Arial" w:cs="Arial"/>
+          <w:bCs/>
+          <w:color w:val="0D0D0D" w:themeColor="text1" w:themeTint="F2"/>
+          <w:spacing w:val="20"/>
+          <w:sz w:val="20"/>
+        </w:rPr>
+        <w:t>jQuery</w:t>
+      </w:r>
+      <w:r>
+        <w:rPr>
+          <w:rFonts w:ascii="Arial" w:hAnsi="Arial" w:cs="Arial"/>
+          <w:bCs/>
           <w:color w:val="0D0D0D" w:themeColor="text1" w:themeTint="F2"/>
           <w:spacing w:val="20"/>
           <w:sz w:val="20"/>
@@ -413,8 +415,8 @@
       </w:r>
       <w:r>
         <w:rPr>
-          <w:rFonts w:ascii="Arial Bold" w:hAnsi="Arial Bold"/>
-          <w:b/>
+          <w:rFonts w:ascii="Arial" w:hAnsi="Arial" w:cs="Arial"/>
+          <w:bCs/>
           <w:color w:val="0D0D0D" w:themeColor="text1" w:themeTint="F2"/>
           <w:spacing w:val="20"/>
           <w:sz w:val="20"/>
@@ -424,8 +426,8 @@
       <w:proofErr w:type="spellStart"/>
       <w:r>
         <w:rPr>
-          <w:rFonts w:ascii="Arial Bold" w:hAnsi="Arial Bold"/>
-          <w:b/>
+          <w:rFonts w:ascii="Arial" w:hAnsi="Arial" w:cs="Arial"/>
+          <w:bCs/>
           <w:color w:val="0D0D0D" w:themeColor="text1" w:themeTint="F2"/>
           <w:spacing w:val="20"/>
           <w:sz w:val="20"/>
@@ -435,8 +437,8 @@
       <w:proofErr w:type="spellEnd"/>
       <w:r>
         <w:rPr>
-          <w:rFonts w:ascii="Arial Bold" w:hAnsi="Arial Bold"/>
-          <w:b/>
+          <w:rFonts w:ascii="Arial" w:hAnsi="Arial" w:cs="Arial"/>
+          <w:bCs/>
           <w:color w:val="0D0D0D" w:themeColor="text1" w:themeTint="F2"/>
           <w:spacing w:val="20"/>
           <w:sz w:val="20"/>
@@ -446,8 +448,8 @@
       <w:proofErr w:type="spellStart"/>
       <w:r>
         <w:rPr>
-          <w:rFonts w:ascii="Arial Bold" w:hAnsi="Arial Bold"/>
-          <w:b/>
+          <w:rFonts w:ascii="Arial" w:hAnsi="Arial" w:cs="Arial"/>
+          <w:bCs/>
           <w:color w:val="0D0D0D" w:themeColor="text1" w:themeTint="F2"/>
           <w:spacing w:val="20"/>
           <w:sz w:val="20"/>
@@ -457,8 +459,8 @@
       <w:proofErr w:type="spellEnd"/>
       <w:r>
         <w:rPr>
-          <w:rFonts w:ascii="Arial Bold" w:hAnsi="Arial Bold"/>
-          <w:b/>
+          <w:rFonts w:ascii="Arial" w:hAnsi="Arial" w:cs="Arial"/>
+          <w:bCs/>
           <w:color w:val="0D0D0D" w:themeColor="text1" w:themeTint="F2"/>
           <w:spacing w:val="20"/>
           <w:sz w:val="20"/>
@@ -712,7 +714,25 @@
           <w:sz w:val="22"/>
           <w:szCs w:val="22"/>
         </w:rPr>
-        <w:t>Application to track the amount of recycled Materials on a jobsite.</w:t>
+        <w:t xml:space="preserve">Application to track the </w:t>
+      </w:r>
+      <w:proofErr w:type="gramStart"/>
+      <w:r>
+        <w:rPr>
+          <w:rFonts w:ascii="Times New Roman" w:eastAsiaTheme="minorEastAsia" w:hAnsi="Times New Roman" w:cs="Times New Roman"/>
+          <w:sz w:val="22"/>
+          <w:szCs w:val="22"/>
+        </w:rPr>
+        <w:t>amount</w:t>
+      </w:r>
+      <w:proofErr w:type="gramEnd"/>
+      <w:r>
+        <w:rPr>
+          <w:rFonts w:ascii="Times New Roman" w:eastAsiaTheme="minorEastAsia" w:hAnsi="Times New Roman" w:cs="Times New Roman"/>
+          <w:sz w:val="22"/>
+          <w:szCs w:val="22"/>
+        </w:rPr>
+        <w:t xml:space="preserve"> of recycled Materials on a jobsite.</w:t>
       </w:r>
     </w:p>
     <w:p>
@@ -1018,13 +1038,23 @@
           <w:szCs w:val="22"/>
         </w:rPr>
       </w:pPr>
-      <w:r>
-        <w:rPr>
-          <w:rFonts w:ascii="Times New Roman" w:eastAsiaTheme="minorEastAsia" w:hAnsi="Times New Roman" w:cs="Times New Roman"/>
-          <w:sz w:val="22"/>
-          <w:szCs w:val="22"/>
-        </w:rPr>
-        <w:t>Uses .fetch to obtain separate</w:t>
+      <w:proofErr w:type="gramStart"/>
+      <w:r>
+        <w:rPr>
+          <w:rFonts w:ascii="Times New Roman" w:eastAsiaTheme="minorEastAsia" w:hAnsi="Times New Roman" w:cs="Times New Roman"/>
+          <w:sz w:val="22"/>
+          <w:szCs w:val="22"/>
+        </w:rPr>
+        <w:t>Uses .fetch</w:t>
+      </w:r>
+      <w:proofErr w:type="gramEnd"/>
+      <w:r>
+        <w:rPr>
+          <w:rFonts w:ascii="Times New Roman" w:eastAsiaTheme="minorEastAsia" w:hAnsi="Times New Roman" w:cs="Times New Roman"/>
+          <w:sz w:val="22"/>
+          <w:szCs w:val="22"/>
+        </w:rPr>
+        <w:t xml:space="preserve"> to obtain separate</w:t>
       </w:r>
       <w:r>
         <w:rPr>
@@ -1158,14 +1188,30 @@
           <w:rFonts w:ascii="Times New Roman" w:eastAsiaTheme="minorEastAsia" w:hAnsi="Times New Roman" w:cs="Times New Roman"/>
           <w:b/>
         </w:rPr>
-        <w:t>JS, SQL, Express, Handlebars)</w:t>
-      </w:r>
-      <w:r>
-        <w:rPr>
-          <w:rFonts w:ascii="Times New Roman" w:eastAsiaTheme="minorEastAsia" w:hAnsi="Times New Roman" w:cs="Times New Roman"/>
-          <w:b/>
-        </w:rPr>
-        <w:t xml:space="preserve">               </w:t>
+        <w:t xml:space="preserve">JS, SQL, Express, </w:t>
+      </w:r>
+      <w:proofErr w:type="gramStart"/>
+      <w:r>
+        <w:rPr>
+          <w:rFonts w:ascii="Times New Roman" w:eastAsiaTheme="minorEastAsia" w:hAnsi="Times New Roman" w:cs="Times New Roman"/>
+          <w:b/>
+        </w:rPr>
+        <w:t>Handlebars)</w:t>
+      </w:r>
+      <w:r>
+        <w:rPr>
+          <w:rFonts w:ascii="Times New Roman" w:eastAsiaTheme="minorEastAsia" w:hAnsi="Times New Roman" w:cs="Times New Roman"/>
+          <w:b/>
+        </w:rPr>
+        <w:t xml:space="preserve">   </w:t>
+      </w:r>
+      <w:proofErr w:type="gramEnd"/>
+      <w:r>
+        <w:rPr>
+          <w:rFonts w:ascii="Times New Roman" w:eastAsiaTheme="minorEastAsia" w:hAnsi="Times New Roman" w:cs="Times New Roman"/>
+          <w:b/>
+        </w:rPr>
+        <w:t xml:space="preserve">            </w:t>
       </w:r>
       <w:r>
         <w:rPr>

</xml_diff>